<commit_message>
Update notes and references
</commit_message>
<xml_diff>
--- a/References and Notes/MIMIC III SQL Query.docx
+++ b/References and Notes/MIMIC III SQL Query.docx
@@ -176,69 +176,6 @@
       <w:r>
         <w:t xml:space="preserve">, </w:t>
       </w:r>
-      <w:proofErr w:type="spellStart"/>
-      <w:r>
-        <w:t>chartevents.itemid</w:t>
-      </w:r>
-      <w:proofErr w:type="spellEnd"/>
-      <w:r>
-        <w:t xml:space="preserve">, </w:t>
-      </w:r>
-      <w:proofErr w:type="spellStart"/>
-      <w:r>
-        <w:t>chartevents.value</w:t>
-      </w:r>
-      <w:proofErr w:type="spellEnd"/>
-      <w:r>
-        <w:t xml:space="preserve">, </w:t>
-      </w:r>
-      <w:proofErr w:type="spellStart"/>
-      <w:r>
-        <w:t>chartevents.v</w:t>
-      </w:r>
-      <w:r>
-        <w:t>aluenum</w:t>
-      </w:r>
-      <w:proofErr w:type="spellEnd"/>
-      <w:r>
-        <w:t xml:space="preserve">, </w:t>
-      </w:r>
-      <w:proofErr w:type="spellStart"/>
-      <w:r>
-        <w:t>chartevents.value</w:t>
-      </w:r>
-      <w:r>
-        <w:t>uom</w:t>
-      </w:r>
-      <w:proofErr w:type="spellEnd"/>
-      <w:r>
-        <w:t xml:space="preserve">, </w:t>
-      </w:r>
-      <w:proofErr w:type="spellStart"/>
-      <w:r>
-        <w:t>d_items.label</w:t>
-      </w:r>
-      <w:proofErr w:type="spellEnd"/>
-      <w:r>
-        <w:t xml:space="preserve">, </w:t>
-      </w:r>
-      <w:r>
-        <w:rPr>
-          <w:highlight w:val="yellow"/>
-        </w:rPr>
-        <w:t xml:space="preserve">diagnoses_icd.icd9_code, </w:t>
-      </w:r>
-      <w:proofErr w:type="spellStart"/>
-      <w:r>
-        <w:rPr>
-          <w:highlight w:val="yellow"/>
-        </w:rPr>
-        <w:t>d_icd_diagnoses.short_title</w:t>
-      </w:r>
-      <w:proofErr w:type="spellEnd"/>
-      <w:r>
-        <w:t xml:space="preserve">, </w:t>
-      </w:r>
       <w:bookmarkStart w:id="0" w:name="_GoBack"/>
       <w:bookmarkEnd w:id="0"/>
       <w:proofErr w:type="spellStart"/>
@@ -246,6 +183,108 @@
         <w:rPr>
           <w:highlight w:val="yellow"/>
         </w:rPr>
+        <w:t>chartevents.itemid</w:t>
+      </w:r>
+      <w:proofErr w:type="spellEnd"/>
+      <w:r>
+        <w:rPr>
+          <w:highlight w:val="yellow"/>
+        </w:rPr>
+        <w:t xml:space="preserve">, </w:t>
+      </w:r>
+      <w:proofErr w:type="spellStart"/>
+      <w:r>
+        <w:rPr>
+          <w:highlight w:val="yellow"/>
+        </w:rPr>
+        <w:t>chartevents.value</w:t>
+      </w:r>
+      <w:proofErr w:type="spellEnd"/>
+      <w:r>
+        <w:rPr>
+          <w:highlight w:val="yellow"/>
+        </w:rPr>
+        <w:t xml:space="preserve">, </w:t>
+      </w:r>
+      <w:proofErr w:type="spellStart"/>
+      <w:r>
+        <w:rPr>
+          <w:highlight w:val="yellow"/>
+        </w:rPr>
+        <w:t>chartevents.v</w:t>
+      </w:r>
+      <w:r>
+        <w:rPr>
+          <w:highlight w:val="yellow"/>
+        </w:rPr>
+        <w:t>aluenum</w:t>
+      </w:r>
+      <w:proofErr w:type="spellEnd"/>
+      <w:r>
+        <w:rPr>
+          <w:highlight w:val="yellow"/>
+        </w:rPr>
+        <w:t xml:space="preserve">, </w:t>
+      </w:r>
+      <w:proofErr w:type="spellStart"/>
+      <w:r>
+        <w:rPr>
+          <w:highlight w:val="yellow"/>
+        </w:rPr>
+        <w:t>chartevents.value</w:t>
+      </w:r>
+      <w:r>
+        <w:rPr>
+          <w:highlight w:val="yellow"/>
+        </w:rPr>
+        <w:t>uom</w:t>
+      </w:r>
+      <w:proofErr w:type="spellEnd"/>
+      <w:r>
+        <w:rPr>
+          <w:highlight w:val="yellow"/>
+        </w:rPr>
+        <w:t xml:space="preserve">, </w:t>
+      </w:r>
+      <w:proofErr w:type="spellStart"/>
+      <w:r>
+        <w:rPr>
+          <w:highlight w:val="yellow"/>
+        </w:rPr>
+        <w:t>d_items.label</w:t>
+      </w:r>
+      <w:proofErr w:type="spellEnd"/>
+      <w:r>
+        <w:rPr>
+          <w:highlight w:val="yellow"/>
+        </w:rPr>
+        <w:t>,</w:t>
+      </w:r>
+      <w:r>
+        <w:t xml:space="preserve"> </w:t>
+      </w:r>
+      <w:r>
+        <w:rPr>
+          <w:highlight w:val="yellow"/>
+        </w:rPr>
+        <w:t xml:space="preserve">diagnoses_icd.icd9_code, </w:t>
+      </w:r>
+      <w:proofErr w:type="spellStart"/>
+      <w:r>
+        <w:rPr>
+          <w:highlight w:val="yellow"/>
+        </w:rPr>
+        <w:t>d_icd_diagnoses.short_title</w:t>
+      </w:r>
+      <w:proofErr w:type="spellEnd"/>
+      <w:r>
+        <w:t xml:space="preserve">, </w:t>
+      </w:r>
+      <w:proofErr w:type="spellStart"/>
+      <w:r>
+        <w:rPr>
+          <w:highlight w:val="yellow"/>
+        </w:rPr>
         <w:t>prescriptions.drug</w:t>
       </w:r>
       <w:proofErr w:type="spellEnd"/>
@@ -298,31 +337,52 @@
     <w:p/>
     <w:p>
       <w:r>
+        <w:rPr>
+          <w:highlight w:val="yellow"/>
+        </w:rPr>
         <w:t xml:space="preserve">INNER JOIN </w:t>
       </w:r>
       <w:proofErr w:type="spellStart"/>
       <w:r>
+        <w:rPr>
+          <w:highlight w:val="yellow"/>
+        </w:rPr>
         <w:t>chartevents</w:t>
       </w:r>
       <w:proofErr w:type="spellEnd"/>
       <w:r>
+        <w:rPr>
+          <w:highlight w:val="yellow"/>
+        </w:rPr>
         <w:t xml:space="preserve"> ON </w:t>
       </w:r>
       <w:proofErr w:type="spellStart"/>
       <w:proofErr w:type="gramStart"/>
       <w:r>
+        <w:rPr>
+          <w:highlight w:val="yellow"/>
+        </w:rPr>
         <w:t>patients.subject</w:t>
       </w:r>
       <w:proofErr w:type="gramEnd"/>
       <w:r>
+        <w:rPr>
+          <w:highlight w:val="yellow"/>
+        </w:rPr>
         <w:t>_id</w:t>
       </w:r>
       <w:proofErr w:type="spellEnd"/>
       <w:r>
+        <w:rPr>
+          <w:highlight w:val="yellow"/>
+        </w:rPr>
         <w:t xml:space="preserve"> = </w:t>
       </w:r>
       <w:proofErr w:type="spellStart"/>
       <w:r>
+        <w:rPr>
+          <w:highlight w:val="yellow"/>
+        </w:rPr>
         <w:t>chartevents.subject_id</w:t>
       </w:r>
       <w:proofErr w:type="spellEnd"/>

</xml_diff>